<commit_message>
add testcases to doc
</commit_message>
<xml_diff>
--- a/Projektauftrag/M307 Projektarbeit Videothek.docx
+++ b/Projektauftrag/M307 Projektarbeit Videothek.docx
@@ -323,16 +323,16 @@
           <w:titlePg/>
         </w:sectPr>
       </w:pPr>
-      <w:bookmarkStart w:id="10" w:name="_Toc32113702"/>
-      <w:bookmarkStart w:id="11" w:name="_Ref32114080"/>
-      <w:bookmarkStart w:id="12" w:name="_Ref32114106"/>
-      <w:bookmarkStart w:id="13" w:name="_Toc32113701"/>
-      <w:bookmarkStart w:id="14" w:name="_Toc32113700"/>
-      <w:bookmarkStart w:id="15" w:name="_Toc32113698"/>
-      <w:bookmarkStart w:id="16" w:name="_Toc32113696"/>
-      <w:bookmarkStart w:id="17" w:name="_Toc32113695"/>
-      <w:bookmarkStart w:id="18" w:name="_Toc32113694"/>
-      <w:bookmarkStart w:id="19" w:name="_Toc32113693"/>
+      <w:bookmarkStart w:id="10" w:name="_Toc32113693"/>
+      <w:bookmarkStart w:id="11" w:name="_Toc32113694"/>
+      <w:bookmarkStart w:id="12" w:name="_Toc32113695"/>
+      <w:bookmarkStart w:id="13" w:name="_Toc32113696"/>
+      <w:bookmarkStart w:id="14" w:name="_Toc32113698"/>
+      <w:bookmarkStart w:id="15" w:name="_Toc32113700"/>
+      <w:bookmarkStart w:id="16" w:name="_Toc32113701"/>
+      <w:bookmarkStart w:id="17" w:name="_Ref32114106"/>
+      <w:bookmarkStart w:id="18" w:name="_Ref32114080"/>
+      <w:bookmarkStart w:id="19" w:name="_Toc32113702"/>
       <w:bookmarkEnd w:id="0"/>
       <w:bookmarkEnd w:id="1"/>
       <w:bookmarkEnd w:id="2"/>
@@ -354,8 +354,8 @@
     <w:bookmarkEnd w:id="12" w:displacedByCustomXml="next"/>
     <w:bookmarkEnd w:id="11" w:displacedByCustomXml="next"/>
     <w:bookmarkEnd w:id="10" w:displacedByCustomXml="next"/>
-    <w:bookmarkStart w:id="20" w:name="_Toc472921481" w:displacedByCustomXml="next"/>
-    <w:bookmarkStart w:id="21" w:name="_Ref472918885" w:displacedByCustomXml="next"/>
+    <w:bookmarkStart w:id="20" w:name="_Ref472918885" w:displacedByCustomXml="next"/>
+    <w:bookmarkStart w:id="21" w:name="_Toc472921481" w:displacedByCustomXml="next"/>
     <w:sdt>
       <w:sdtPr>
         <w:rPr>
@@ -7020,7 +7020,6 @@
       <w:pPr>
         <w:pStyle w:val="Textkrper"/>
       </w:pPr>
-      <w:bookmarkStart w:id="32" w:name="_GoBack"/>
     </w:p>
     <w:p>
       <w:pPr>
@@ -7039,13 +7038,12 @@
       <w:pPr>
         <w:pStyle w:val="berschrift1"/>
       </w:pPr>
-      <w:bookmarkStart w:id="33" w:name="_Toc6221364"/>
-      <w:bookmarkEnd w:id="32"/>
+      <w:bookmarkStart w:id="32" w:name="_Toc6221364"/>
       <w:r>
         <w:lastRenderedPageBreak/>
         <w:t>Roadmap</w:t>
       </w:r>
-      <w:bookmarkEnd w:id="33"/>
+      <w:bookmarkEnd w:id="32"/>
     </w:p>
     <w:p>
       <w:pPr>
@@ -7119,17 +7117,521 @@
       <w:pPr>
         <w:pStyle w:val="berschrift1"/>
       </w:pPr>
-      <w:bookmarkStart w:id="34" w:name="_Toc6221365"/>
+      <w:bookmarkStart w:id="33" w:name="_Toc6221365"/>
       <w:r>
         <w:lastRenderedPageBreak/>
         <w:t>Testfälle</w:t>
       </w:r>
+      <w:bookmarkEnd w:id="33"/>
+    </w:p>
+    <w:tbl>
+      <w:tblPr>
+        <w:tblStyle w:val="Tabellenraster"/>
+        <w:tblW w:w="0" w:type="auto"/>
+        <w:tblLook w:val="04A0" w:firstRow="1" w:lastRow="0" w:firstColumn="1" w:lastColumn="0" w:noHBand="0" w:noVBand="1"/>
+      </w:tblPr>
+      <w:tblGrid>
+        <w:gridCol w:w="4333"/>
+        <w:gridCol w:w="4334"/>
+        <w:gridCol w:w="4334"/>
+      </w:tblGrid>
+      <w:tr>
+        <w:tc>
+          <w:tcPr>
+            <w:tcW w:w="4333" w:type="dxa"/>
+            <w:shd w:val="clear" w:color="auto" w:fill="B4C6E7" w:themeFill="accent1" w:themeFillTint="66"/>
+          </w:tcPr>
+          <w:p>
+            <w:pPr>
+              <w:pStyle w:val="Textkrper"/>
+            </w:pPr>
+            <w:r>
+              <w:t>Gegeben</w:t>
+            </w:r>
+          </w:p>
+        </w:tc>
+        <w:tc>
+          <w:tcPr>
+            <w:tcW w:w="4334" w:type="dxa"/>
+            <w:shd w:val="clear" w:color="auto" w:fill="B4C6E7" w:themeFill="accent1" w:themeFillTint="66"/>
+          </w:tcPr>
+          <w:p>
+            <w:pPr>
+              <w:pStyle w:val="Textkrper"/>
+            </w:pPr>
+            <w:r>
+              <w:t>Wenn</w:t>
+            </w:r>
+          </w:p>
+        </w:tc>
+        <w:tc>
+          <w:tcPr>
+            <w:tcW w:w="4334" w:type="dxa"/>
+            <w:shd w:val="clear" w:color="auto" w:fill="B4C6E7" w:themeFill="accent1" w:themeFillTint="66"/>
+          </w:tcPr>
+          <w:p>
+            <w:pPr>
+              <w:pStyle w:val="Textkrper"/>
+            </w:pPr>
+            <w:r>
+              <w:t>Dann</w:t>
+            </w:r>
+          </w:p>
+        </w:tc>
+      </w:tr>
+      <w:tr>
+        <w:tc>
+          <w:tcPr>
+            <w:tcW w:w="4333" w:type="dxa"/>
+          </w:tcPr>
+          <w:p>
+            <w:pPr>
+              <w:pStyle w:val="Textkrper"/>
+            </w:pPr>
+            <w:r>
+              <w:t>Ich gebe als Vorname nur Leerzeichen ein.</w:t>
+            </w:r>
+          </w:p>
+        </w:tc>
+        <w:tc>
+          <w:tcPr>
+            <w:tcW w:w="4334" w:type="dxa"/>
+          </w:tcPr>
+          <w:p>
+            <w:pPr>
+              <w:pStyle w:val="Textkrper"/>
+            </w:pPr>
+            <w:r>
+              <w:t>Ich das Formular abschicke</w:t>
+            </w:r>
+          </w:p>
+        </w:tc>
+        <w:tc>
+          <w:tcPr>
+            <w:tcW w:w="4334" w:type="dxa"/>
+          </w:tcPr>
+          <w:p>
+            <w:pPr>
+              <w:pStyle w:val="Textkrper"/>
+            </w:pPr>
+            <w:r>
+              <w:t>Wird ein richtiger Name verlangt.</w:t>
+            </w:r>
+          </w:p>
+        </w:tc>
+      </w:tr>
+      <w:tr>
+        <w:tc>
+          <w:tcPr>
+            <w:tcW w:w="4333" w:type="dxa"/>
+            <w:shd w:val="clear" w:color="auto" w:fill="F2F2F2" w:themeFill="background1" w:themeFillShade="F2"/>
+          </w:tcPr>
+          <w:p>
+            <w:pPr>
+              <w:pStyle w:val="Textkrper"/>
+            </w:pPr>
+            <w:r>
+              <w:t>Ich gebe als Email Adresse den Wert info.gmail.com ein.</w:t>
+            </w:r>
+          </w:p>
+        </w:tc>
+        <w:tc>
+          <w:tcPr>
+            <w:tcW w:w="4334" w:type="dxa"/>
+            <w:shd w:val="clear" w:color="auto" w:fill="F2F2F2" w:themeFill="background1" w:themeFillShade="F2"/>
+          </w:tcPr>
+          <w:p>
+            <w:pPr>
+              <w:pStyle w:val="Textkrper"/>
+            </w:pPr>
+            <w:r>
+              <w:t>Ich das Formular abschicke</w:t>
+            </w:r>
+          </w:p>
+        </w:tc>
+        <w:tc>
+          <w:tcPr>
+            <w:tcW w:w="4334" w:type="dxa"/>
+            <w:shd w:val="clear" w:color="auto" w:fill="F2F2F2" w:themeFill="background1" w:themeFillShade="F2"/>
+          </w:tcPr>
+          <w:p>
+            <w:pPr>
+              <w:pStyle w:val="Textkrper"/>
+            </w:pPr>
+            <w:r>
+              <w:t>Wird eine richtige Email-Adresse mit @ verlangt.</w:t>
+            </w:r>
+          </w:p>
+        </w:tc>
+      </w:tr>
+      <w:tr>
+        <w:tc>
+          <w:tcPr>
+            <w:tcW w:w="4333" w:type="dxa"/>
+          </w:tcPr>
+          <w:p>
+            <w:pPr>
+              <w:pStyle w:val="Textkrper"/>
+            </w:pPr>
+            <w:r>
+              <w:t>Ich gebe bei der Telefonnummer Buchstaben ein.</w:t>
+            </w:r>
+          </w:p>
+        </w:tc>
+        <w:tc>
+          <w:tcPr>
+            <w:tcW w:w="4334" w:type="dxa"/>
+          </w:tcPr>
+          <w:p>
+            <w:pPr>
+              <w:pStyle w:val="Textkrper"/>
+            </w:pPr>
+            <w:r>
+              <w:t>Ich das Formular abschicke</w:t>
+            </w:r>
+          </w:p>
+        </w:tc>
+        <w:tc>
+          <w:tcPr>
+            <w:tcW w:w="4334" w:type="dxa"/>
+          </w:tcPr>
+          <w:p>
+            <w:pPr>
+              <w:pStyle w:val="Textkrper"/>
+            </w:pPr>
+            <w:r>
+              <w:t>Wird nach einer richtigen Telefonnummer verlangt.</w:t>
+            </w:r>
+          </w:p>
+        </w:tc>
+      </w:tr>
+      <w:tr>
+        <w:tc>
+          <w:tcPr>
+            <w:tcW w:w="4333" w:type="dxa"/>
+            <w:shd w:val="clear" w:color="auto" w:fill="F2F2F2" w:themeFill="background1" w:themeFillShade="F2"/>
+          </w:tcPr>
+          <w:p>
+            <w:pPr>
+              <w:pStyle w:val="Textkrper"/>
+            </w:pPr>
+            <w:r>
+              <w:t>Ich gebe als Nachnamen eine Zeichenfolge ein.</w:t>
+            </w:r>
+          </w:p>
+        </w:tc>
+        <w:tc>
+          <w:tcPr>
+            <w:tcW w:w="4334" w:type="dxa"/>
+            <w:shd w:val="clear" w:color="auto" w:fill="F2F2F2" w:themeFill="background1" w:themeFillShade="F2"/>
+          </w:tcPr>
+          <w:p>
+            <w:pPr>
+              <w:pStyle w:val="Textkrper"/>
+            </w:pPr>
+            <w:r>
+              <w:t>Ich das Formular abschicke</w:t>
+            </w:r>
+          </w:p>
+        </w:tc>
+        <w:tc>
+          <w:tcPr>
+            <w:tcW w:w="4334" w:type="dxa"/>
+            <w:shd w:val="clear" w:color="auto" w:fill="F2F2F2" w:themeFill="background1" w:themeFillShade="F2"/>
+          </w:tcPr>
+          <w:p>
+            <w:pPr>
+              <w:pStyle w:val="Textkrper"/>
+            </w:pPr>
+            <w:r>
+              <w:t>Wird die Eingabe akzeptiert.</w:t>
+            </w:r>
+          </w:p>
+        </w:tc>
+      </w:tr>
+      <w:tr>
+        <w:tc>
+          <w:tcPr>
+            <w:tcW w:w="4333" w:type="dxa"/>
+          </w:tcPr>
+          <w:p>
+            <w:pPr>
+              <w:pStyle w:val="Textkrper"/>
+            </w:pPr>
+            <w:r>
+              <w:t>Es sind nicht alle Pflichtfelder ausgefüllt</w:t>
+            </w:r>
+          </w:p>
+        </w:tc>
+        <w:tc>
+          <w:tcPr>
+            <w:tcW w:w="4334" w:type="dxa"/>
+          </w:tcPr>
+          <w:p>
+            <w:pPr>
+              <w:pStyle w:val="Textkrper"/>
+            </w:pPr>
+            <w:r>
+              <w:t>Ich das Formular abschicke</w:t>
+            </w:r>
+          </w:p>
+        </w:tc>
+        <w:tc>
+          <w:tcPr>
+            <w:tcW w:w="4334" w:type="dxa"/>
+          </w:tcPr>
+          <w:p>
+            <w:pPr>
+              <w:pStyle w:val="Textkrper"/>
+            </w:pPr>
+            <w:r>
+              <w:t xml:space="preserve">Wird die Eingabe nicht akzeptiert und es wird ein Fehler ausgegeben. </w:t>
+            </w:r>
+          </w:p>
+        </w:tc>
+      </w:tr>
+      <w:tr>
+        <w:tc>
+          <w:tcPr>
+            <w:tcW w:w="4333" w:type="dxa"/>
+            <w:shd w:val="clear" w:color="auto" w:fill="F2F2F2" w:themeFill="background1" w:themeFillShade="F2"/>
+          </w:tcPr>
+          <w:p>
+            <w:pPr>
+              <w:pStyle w:val="Textkrper"/>
+            </w:pPr>
+            <w:r>
+              <w:t>Ich gebe einen Film ein, der nicht erfasst wurde.</w:t>
+            </w:r>
+          </w:p>
+        </w:tc>
+        <w:tc>
+          <w:tcPr>
+            <w:tcW w:w="4334" w:type="dxa"/>
+            <w:shd w:val="clear" w:color="auto" w:fill="F2F2F2" w:themeFill="background1" w:themeFillShade="F2"/>
+          </w:tcPr>
+          <w:p>
+            <w:pPr>
+              <w:pStyle w:val="Textkrper"/>
+            </w:pPr>
+            <w:r>
+              <w:t>Ich das Formular abschicke</w:t>
+            </w:r>
+          </w:p>
+        </w:tc>
+        <w:tc>
+          <w:tcPr>
+            <w:tcW w:w="4334" w:type="dxa"/>
+            <w:shd w:val="clear" w:color="auto" w:fill="F2F2F2" w:themeFill="background1" w:themeFillShade="F2"/>
+          </w:tcPr>
+          <w:p>
+            <w:pPr>
+              <w:pStyle w:val="Textkrper"/>
+            </w:pPr>
+            <w:r>
+              <w:t>Wird nach einem erfassten Film verlangt.</w:t>
+            </w:r>
+          </w:p>
+        </w:tc>
+      </w:tr>
+      <w:tr>
+        <w:tc>
+          <w:tcPr>
+            <w:tcW w:w="4333" w:type="dxa"/>
+          </w:tcPr>
+          <w:p>
+            <w:pPr>
+              <w:pStyle w:val="Textkrper"/>
+            </w:pPr>
+            <w:r>
+              <w:t>Ich ändere den Text in einem Dropdown.</w:t>
+            </w:r>
+          </w:p>
+        </w:tc>
+        <w:tc>
+          <w:tcPr>
+            <w:tcW w:w="4334" w:type="dxa"/>
+          </w:tcPr>
+          <w:p>
+            <w:pPr>
+              <w:pStyle w:val="Textkrper"/>
+            </w:pPr>
+            <w:r>
+              <w:t>Ich das Formular abschicke</w:t>
+            </w:r>
+          </w:p>
+        </w:tc>
+        <w:tc>
+          <w:tcPr>
+            <w:tcW w:w="4334" w:type="dxa"/>
+          </w:tcPr>
+          <w:p>
+            <w:pPr>
+              <w:pStyle w:val="Textkrper"/>
+            </w:pPr>
+            <w:r>
+              <w:t xml:space="preserve">Reklamiert die Serverseitige </w:t>
+            </w:r>
+            <w:r>
+              <w:t>V</w:t>
+            </w:r>
+            <w:r>
+              <w:t>alidierung.</w:t>
+            </w:r>
+          </w:p>
+        </w:tc>
+      </w:tr>
+      <w:tr>
+        <w:tc>
+          <w:tcPr>
+            <w:tcW w:w="4333" w:type="dxa"/>
+            <w:shd w:val="clear" w:color="auto" w:fill="F2F2F2" w:themeFill="background1" w:themeFillShade="F2"/>
+          </w:tcPr>
+          <w:p>
+            <w:pPr>
+              <w:pStyle w:val="Textkrper"/>
+            </w:pPr>
+            <w:r>
+              <w:t>Ich lasse das Telefonnummer Feld leer</w:t>
+            </w:r>
+          </w:p>
+        </w:tc>
+        <w:tc>
+          <w:tcPr>
+            <w:tcW w:w="4334" w:type="dxa"/>
+            <w:shd w:val="clear" w:color="auto" w:fill="F2F2F2" w:themeFill="background1" w:themeFillShade="F2"/>
+          </w:tcPr>
+          <w:p>
+            <w:pPr>
+              <w:pStyle w:val="Textkrper"/>
+            </w:pPr>
+            <w:r>
+              <w:t>Ich das Formular abschicke</w:t>
+            </w:r>
+          </w:p>
+        </w:tc>
+        <w:tc>
+          <w:tcPr>
+            <w:tcW w:w="4334" w:type="dxa"/>
+            <w:shd w:val="clear" w:color="auto" w:fill="F2F2F2" w:themeFill="background1" w:themeFillShade="F2"/>
+          </w:tcPr>
+          <w:p>
+            <w:pPr>
+              <w:pStyle w:val="Textkrper"/>
+            </w:pPr>
+            <w:r>
+              <w:t>Wird die Eingabe akzeptiert.</w:t>
+            </w:r>
+          </w:p>
+        </w:tc>
+      </w:tr>
+      <w:tr>
+        <w:tc>
+          <w:tcPr>
+            <w:tcW w:w="4333" w:type="dxa"/>
+          </w:tcPr>
+          <w:p>
+            <w:pPr>
+              <w:pStyle w:val="Textkrper"/>
+            </w:pPr>
+            <w:r>
+              <w:t>Ich lasse Nachname Feld leer</w:t>
+            </w:r>
+          </w:p>
+        </w:tc>
+        <w:tc>
+          <w:tcPr>
+            <w:tcW w:w="4334" w:type="dxa"/>
+          </w:tcPr>
+          <w:p>
+            <w:pPr>
+              <w:pStyle w:val="Textkrper"/>
+            </w:pPr>
+            <w:r>
+              <w:t>Ich das Formular abschicke</w:t>
+            </w:r>
+          </w:p>
+        </w:tc>
+        <w:tc>
+          <w:tcPr>
+            <w:tcW w:w="4334" w:type="dxa"/>
+          </w:tcPr>
+          <w:p>
+            <w:pPr>
+              <w:pStyle w:val="Textkrper"/>
+            </w:pPr>
+            <w:r>
+              <w:t>Wird nach einem Nachnamen verlangt.</w:t>
+            </w:r>
+          </w:p>
+        </w:tc>
+      </w:tr>
+      <w:tr>
+        <w:tc>
+          <w:tcPr>
+            <w:tcW w:w="4333" w:type="dxa"/>
+            <w:shd w:val="clear" w:color="auto" w:fill="F2F2F2" w:themeFill="background1" w:themeFillShade="F2"/>
+          </w:tcPr>
+          <w:p>
+            <w:pPr>
+              <w:pStyle w:val="Textkrper"/>
+            </w:pPr>
+            <w:r>
+              <w:t>Ich gebe im Nachname Feld nur Zahlen</w:t>
+            </w:r>
+          </w:p>
+        </w:tc>
+        <w:tc>
+          <w:tcPr>
+            <w:tcW w:w="4334" w:type="dxa"/>
+            <w:shd w:val="clear" w:color="auto" w:fill="F2F2F2" w:themeFill="background1" w:themeFillShade="F2"/>
+          </w:tcPr>
+          <w:p>
+            <w:pPr>
+              <w:pStyle w:val="Textkrper"/>
+            </w:pPr>
+            <w:r>
+              <w:t>Ich das Formular abschicke</w:t>
+            </w:r>
+          </w:p>
+        </w:tc>
+        <w:tc>
+          <w:tcPr>
+            <w:tcW w:w="4334" w:type="dxa"/>
+            <w:shd w:val="clear" w:color="auto" w:fill="F2F2F2" w:themeFill="background1" w:themeFillShade="F2"/>
+          </w:tcPr>
+          <w:p>
+            <w:pPr>
+              <w:pStyle w:val="Textkrper"/>
+            </w:pPr>
+            <w:r>
+              <w:t>Wird nach einem richtigen Nachnamen verlangt.</w:t>
+            </w:r>
+          </w:p>
+        </w:tc>
+      </w:tr>
+    </w:tbl>
+    <w:p>
+      <w:pPr>
+        <w:pStyle w:val="Textkrper"/>
+      </w:pPr>
+    </w:p>
+    <w:p>
+      <w:pPr>
+        <w:pStyle w:val="Textkrper"/>
+      </w:pPr>
+    </w:p>
+    <w:p>
+      <w:pPr>
+        <w:sectPr>
+          <w:pgSz w:w="16838" w:h="11906" w:orient="landscape" w:code="9"/>
+          <w:pgMar w:top="992" w:right="1559" w:bottom="992" w:left="2268" w:header="1077" w:footer="737" w:gutter="0"/>
+          <w:cols w:space="708"/>
+          <w:docGrid w:linePitch="360"/>
+        </w:sectPr>
+      </w:pPr>
+      <w:bookmarkStart w:id="34" w:name="_GoBack"/>
       <w:bookmarkEnd w:id="34"/>
-    </w:p>
-    <w:p>
-      <w:pPr>
-        <w:pStyle w:val="Textkrper"/>
-      </w:pPr>
     </w:p>
     <w:p>
       <w:pPr>
@@ -11393,7 +11895,7 @@
     <w:charset w:val="00"/>
     <w:family w:val="roman"/>
     <w:pitch w:val="variable"/>
-    <w:sig w:usb0="E0002AFF" w:usb1="C0007843" w:usb2="00000009" w:usb3="00000000" w:csb0="000001FF" w:csb1="00000000"/>
+    <w:sig w:usb0="E0002EFF" w:usb1="C000785B" w:usb2="00000009" w:usb3="00000000" w:csb0="000001FF" w:csb1="00000000"/>
   </w:font>
   <w:font w:name="Symbol">
     <w:panose1 w:val="05050102010706020507"/>
@@ -11436,14 +11938,14 @@
     <w:charset w:val="00"/>
     <w:family w:val="swiss"/>
     <w:pitch w:val="variable"/>
-    <w:sig w:usb0="E0002AFF" w:usb1="4000ACFF" w:usb2="00000001" w:usb3="00000000" w:csb0="000001FF" w:csb1="00000000"/>
+    <w:sig w:usb0="E0002AFF" w:usb1="C000247B" w:usb2="00000009" w:usb3="00000000" w:csb0="000001FF" w:csb1="00000000"/>
   </w:font>
   <w:font w:name="Calibri Light">
     <w:panose1 w:val="020F0302020204030204"/>
     <w:charset w:val="00"/>
     <w:family w:val="swiss"/>
     <w:pitch w:val="variable"/>
-    <w:sig w:usb0="A0002AEF" w:usb1="4000207B" w:usb2="00000000" w:usb3="00000000" w:csb0="000001FF" w:csb1="00000000"/>
+    <w:sig w:usb0="E0002AFF" w:usb1="C000247B" w:usb2="00000009" w:usb3="00000000" w:csb0="000001FF" w:csb1="00000000"/>
   </w:font>
   <w:font w:name="Segoe UI">
     <w:panose1 w:val="020B0502040204020203"/>
@@ -11484,6 +11986,7 @@
     <w:rsid w:val="0052388D"/>
     <w:rsid w:val="00997DF2"/>
     <w:rsid w:val="009A5B20"/>
+    <w:rsid w:val="00FB4837"/>
   </w:rsids>
   <m:mathPr>
     <m:mathFont m:val="Cambria Math"/>
@@ -12255,7 +12758,7 @@
 </file>
 
 <file path=customXml/itemProps1.xml><?xml version="1.0" encoding="utf-8"?>
-<ds:datastoreItem xmlns:ds="http://schemas.openxmlformats.org/officeDocument/2006/customXml" ds:itemID="{38B700C3-BB4E-41CF-955B-5CE1C56D6F7F}">
+<ds:datastoreItem xmlns:ds="http://schemas.openxmlformats.org/officeDocument/2006/customXml" ds:itemID="{A7417AF0-99E6-42D4-96A6-3AC5DA7B6B6F}">
   <ds:schemaRefs>
     <ds:schemaRef ds:uri="http://schemas.openxmlformats.org/officeDocument/2006/bibliography"/>
   </ds:schemaRefs>

</xml_diff>